<commit_message>
Data manipulation process - first pass completed.
</commit_message>
<xml_diff>
--- a/Report/DBS Data and Web Mining CA - Madsen Finnegan Report cf dm v1-5 270120.docx
+++ b/Report/DBS Data and Web Mining CA - Madsen Finnegan Report cf dm v1-5 270120.docx
@@ -5910,10 +5910,7 @@
       </w:r>
     </w:p>
     <w:p/>
-    <w:p>
-      <w:bookmarkStart w:id="15" w:name="_GoBack"/>
-      <w:bookmarkEnd w:id="15"/>
-    </w:p>
+    <w:p/>
     <w:p>
       <w:pPr>
         <w:rPr>
@@ -6227,6 +6224,12 @@
         </w:rPr>
         <w:t>Quality of Data</w:t>
       </w:r>
+      <w:r>
+        <w:rPr>
+          <w:i/>
+        </w:rPr>
+        <w:t xml:space="preserve"> – No Missing Rows</w:t>
+      </w:r>
     </w:p>
     <w:p>
       <w:r>
@@ -6414,7 +6417,16 @@
     <w:p>
       <w:r>
         <w:lastRenderedPageBreak/>
-        <w:t xml:space="preserve">The RapidMiner analysis shows that there are no missing data elements in any of the attributes </w:t>
+        <w:t xml:space="preserve">The RapidMiner analysis shows that there are </w:t>
+      </w:r>
+      <w:r>
+        <w:rPr>
+          <w:u w:val="single"/>
+        </w:rPr>
+        <w:t>no missing data elements</w:t>
+      </w:r>
+      <w:r>
+        <w:t xml:space="preserve"> in any of the attributes </w:t>
       </w:r>
       <w:r>
         <w:t xml:space="preserve">in the dataset. </w:t>
@@ -6424,10 +6436,127 @@
       <w:r>
         <w:t>This will reduce the complexity in the data preparation stage of the project as it will not be necessary to impute missing data, nor will it be necessary to remove incomplete rows from the dataset</w:t>
       </w:r>
+      <w:r>
+        <w:t>.</w:t>
+      </w:r>
+    </w:p>
+    <w:p>
+      <w:r>
+        <w:t>We can see this again in the list of attributes in the ‘Result’s tab for the dataset in RapidMiner.</w:t>
+      </w:r>
+    </w:p>
+    <w:p>
+      <w:r>
+        <w:rPr>
+          <w:noProof/>
+          <w:lang w:eastAsia="en-GB"/>
+        </w:rPr>
+        <w:drawing>
+          <wp:inline distT="0" distB="0" distL="0" distR="0" wp14:anchorId="02B2F99D" wp14:editId="1AD168BD">
+            <wp:extent cx="5410200" cy="4533900"/>
+            <wp:effectExtent l="0" t="0" r="0" b="0"/>
+            <wp:docPr id="20" name="Picture 20"/>
+            <wp:cNvGraphicFramePr>
+              <a:graphicFrameLocks xmlns:a="http://schemas.openxmlformats.org/drawingml/2006/main" noChangeAspect="1"/>
+            </wp:cNvGraphicFramePr>
+            <a:graphic xmlns:a="http://schemas.openxmlformats.org/drawingml/2006/main">
+              <a:graphicData uri="http://schemas.openxmlformats.org/drawingml/2006/picture">
+                <pic:pic xmlns:pic="http://schemas.openxmlformats.org/drawingml/2006/picture">
+                  <pic:nvPicPr>
+                    <pic:cNvPr id="0" name="AttributeList.JPG"/>
+                    <pic:cNvPicPr/>
+                  </pic:nvPicPr>
+                  <pic:blipFill>
+                    <a:blip r:embed="rId38">
+                      <a:extLst>
+                        <a:ext uri="{28A0092B-C50C-407E-A947-70E740481C1C}">
+                          <a14:useLocalDpi xmlns:a14="http://schemas.microsoft.com/office/drawing/2010/main" val="0"/>
+                        </a:ext>
+                      </a:extLst>
+                    </a:blip>
+                    <a:stretch>
+                      <a:fillRect/>
+                    </a:stretch>
+                  </pic:blipFill>
+                  <pic:spPr>
+                    <a:xfrm>
+                      <a:off x="0" y="0"/>
+                      <a:ext cx="5413791" cy="4536909"/>
+                    </a:xfrm>
+                    <a:prstGeom prst="rect">
+                      <a:avLst/>
+                    </a:prstGeom>
+                  </pic:spPr>
+                </pic:pic>
+              </a:graphicData>
+            </a:graphic>
+          </wp:inline>
+        </w:drawing>
+      </w:r>
+    </w:p>
+    <w:p>
+      <w:pPr>
+        <w:jc w:val="center"/>
+      </w:pPr>
+      <w:r>
+        <w:t>Figure n</w:t>
+      </w:r>
+    </w:p>
+    <w:p>
+      <w:pPr>
+        <w:rPr>
+          <w:i/>
+        </w:rPr>
+      </w:pPr>
+      <w:r>
+        <w:rPr>
+          <w:i/>
+        </w:rPr>
+        <w:t>Quality of Data</w:t>
+      </w:r>
+      <w:r>
+        <w:rPr>
+          <w:i/>
+        </w:rPr>
+        <w:t xml:space="preserve"> – </w:t>
+      </w:r>
+      <w:r>
+        <w:rPr>
+          <w:i/>
+        </w:rPr>
+        <w:t>Duplicate</w:t>
+      </w:r>
+      <w:r>
+        <w:rPr>
+          <w:i/>
+        </w:rPr>
+        <w:t xml:space="preserve"> Values</w:t>
+      </w:r>
+    </w:p>
+    <w:p>
+      <w:r>
+        <w:t xml:space="preserve">A quick Python based routine was run independently to confirm that </w:t>
+      </w:r>
+      <w:proofErr w:type="spellStart"/>
+      <w:r>
+        <w:t>norows</w:t>
+      </w:r>
+      <w:proofErr w:type="spellEnd"/>
+      <w:r>
+        <w:t xml:space="preserve"> in the Wine Quality dataset are duplicates.</w:t>
+      </w:r>
+    </w:p>
+    <w:p>
+      <w:r>
+        <w:t>&lt;Python screenshot&gt;</w:t>
+      </w:r>
     </w:p>
     <w:p/>
-    <w:p>
-      <w:pPr>
+    <w:p/>
+    <w:p>
+      <w:pPr>
+        <w:spacing w:after="0" w:line="240" w:lineRule="auto"/>
+        <w:ind w:left="0"/>
         <w:rPr>
           <w:i/>
         </w:rPr>
@@ -6436,6 +6565,145 @@
         <w:rPr>
           <w:i/>
         </w:rPr>
+        <w:br w:type="page"/>
+      </w:r>
+    </w:p>
+    <w:p>
+      <w:pPr>
+        <w:rPr>
+          <w:i/>
+        </w:rPr>
+      </w:pPr>
+      <w:r>
+        <w:rPr>
+          <w:i/>
+        </w:rPr>
+        <w:lastRenderedPageBreak/>
+        <w:t>Quality of Data</w:t>
+      </w:r>
+      <w:r>
+        <w:rPr>
+          <w:i/>
+        </w:rPr>
+        <w:t xml:space="preserve"> – </w:t>
+      </w:r>
+      <w:r>
+        <w:rPr>
+          <w:i/>
+        </w:rPr>
+        <w:t>Zero Values</w:t>
+      </w:r>
+    </w:p>
+    <w:p>
+      <w:r>
+        <w:t>However, although our analysis shows no missing rows or obvious errors in the format of data in the columns, we ran an additional check for ‘zero’ values.</w:t>
+      </w:r>
+    </w:p>
+    <w:p>
+      <w:r>
+        <w:t>A zero entry, particularly when there is a significant proportion of information in a dataset that is numeric format, can also be an indication of missing data.</w:t>
+      </w:r>
+    </w:p>
+    <w:p/>
+    <w:p>
+      <w:r>
+        <w:t xml:space="preserve">A quick EXCEL analysis of the Wine Quality csv file will show that </w:t>
+      </w:r>
+      <w:proofErr w:type="gramStart"/>
+      <w:r>
+        <w:t>the are</w:t>
+      </w:r>
+      <w:proofErr w:type="gramEnd"/>
+      <w:r>
+        <w:t xml:space="preserve"> </w:t>
+      </w:r>
+      <w:r>
+        <w:rPr>
+          <w:b/>
+        </w:rPr>
+        <w:t>132</w:t>
+      </w:r>
+      <w:r>
+        <w:t xml:space="preserve"> rows for the ‘citric acid’ attribute that have a zero value.</w:t>
+      </w:r>
+    </w:p>
+    <w:p/>
+    <w:p>
+      <w:r>
+        <w:t>A quick validation in our supplementary Python program will show a similar analysis.</w:t>
+      </w:r>
+    </w:p>
+    <w:p>
+      <w:r>
+        <w:t>&lt;Python screenshot&gt;</w:t>
+      </w:r>
+      <w:bookmarkStart w:id="15" w:name="_GoBack"/>
+      <w:bookmarkEnd w:id="15"/>
+    </w:p>
+    <w:p>
+      <w:r>
+        <w:t>Is this a legitimate data entry, or are these data rows incomplete?</w:t>
+      </w:r>
+    </w:p>
+    <w:p>
+      <w:r>
+        <w:t xml:space="preserve">To investigate further we referenced supporting material on Kaggle, and elsewhere, that explains the fermentation process for wine in more detail. </w:t>
+      </w:r>
+      <w:proofErr w:type="spellStart"/>
+      <w:r>
+        <w:t>Ctric</w:t>
+      </w:r>
+      <w:proofErr w:type="spellEnd"/>
+      <w:r>
+        <w:t xml:space="preserve"> acid is typically only found in small quantities in wine, and it is used to add what is described as ‘freshness’ to the wine by enhancing </w:t>
+      </w:r>
+      <w:proofErr w:type="spellStart"/>
+      <w:r>
+        <w:t>flabour</w:t>
+      </w:r>
+      <w:proofErr w:type="spellEnd"/>
+      <w:r>
+        <w:t>.</w:t>
+      </w:r>
+    </w:p>
+    <w:p>
+      <w:r>
+        <w:t>It is not unusual that the citric acid component in a given type of wine to be completely consumed during the wine fermentation process, and it is not always added back into the process.</w:t>
+      </w:r>
+    </w:p>
+    <w:p>
+      <w:r>
+        <w:t>Therefore we have concluded that a ‘zero’ entry for citric acid is a valid data point and will not need to be addressed in the data preparation phase of this project.</w:t>
+      </w:r>
+    </w:p>
+    <w:p/>
+    <w:p/>
+    <w:p>
+      <w:pPr>
+        <w:spacing w:after="0" w:line="240" w:lineRule="auto"/>
+        <w:ind w:left="0"/>
+        <w:rPr>
+          <w:i/>
+        </w:rPr>
+      </w:pPr>
+      <w:r>
+        <w:rPr>
+          <w:i/>
+        </w:rPr>
+        <w:br w:type="page"/>
+      </w:r>
+    </w:p>
+    <w:p>
+      <w:pPr>
+        <w:rPr>
+          <w:i/>
+        </w:rPr>
+      </w:pPr>
+      <w:r>
+        <w:rPr>
+          <w:i/>
+        </w:rPr>
+        <w:lastRenderedPageBreak/>
         <w:t>Balancing the Wine Quality Dataset</w:t>
       </w:r>
     </w:p>
@@ -6477,7 +6745,7 @@
                     <pic:cNvPicPr/>
                   </pic:nvPicPr>
                   <pic:blipFill>
-                    <a:blip r:embed="rId38">
+                    <a:blip r:embed="rId39">
                       <a:extLst>
                         <a:ext uri="{28A0092B-C50C-407E-A947-70E740481C1C}">
                           <a14:useLocalDpi xmlns:a14="http://schemas.microsoft.com/office/drawing/2010/main" val="0"/>
@@ -6584,16 +6852,16 @@
     <w:p/>
     <w:p>
       <w:r>
+        <w:t>The bar chart above provides a good graphical representation of the spread. For a simpler ‘at-a-glance’ view the Python project output at this phase of data exploration shows the following distribution of ‘quality’ classes.</w:t>
+      </w:r>
+    </w:p>
+    <w:p>
+      <w:r>
+        <w:rPr>
+          <w:noProof/>
+          <w:lang w:eastAsia="en-GB"/>
+        </w:rPr>
         <w:lastRenderedPageBreak/>
-        <w:t>The bar chart above provides a good graphical representation of the spread. For a simpler ‘at-a-glance’ view the Python project output at this phase of data exploration shows the following distribution of ‘quality’ classes.</w:t>
-      </w:r>
-    </w:p>
-    <w:p>
-      <w:r>
-        <w:rPr>
-          <w:noProof/>
-          <w:lang w:eastAsia="en-GB"/>
-        </w:rPr>
         <w:drawing>
           <wp:inline distT="0" distB="0" distL="0" distR="0" wp14:anchorId="17DA1B62" wp14:editId="310C193A">
             <wp:extent cx="5562600" cy="2997200"/>
@@ -6610,7 +6878,7 @@
                     <pic:cNvPicPr/>
                   </pic:nvPicPr>
                   <pic:blipFill>
-                    <a:blip r:embed="rId39">
+                    <a:blip r:embed="rId40">
                       <a:extLst>
                         <a:ext uri="{28A0092B-C50C-407E-A947-70E740481C1C}">
                           <a14:useLocalDpi xmlns:a14="http://schemas.microsoft.com/office/drawing/2010/main" val="0"/>
@@ -6855,7 +7123,7 @@
                     <pic:cNvPicPr/>
                   </pic:nvPicPr>
                   <pic:blipFill>
-                    <a:blip r:embed="rId40">
+                    <a:blip r:embed="rId41">
                       <a:extLst>
                         <a:ext uri="{28A0092B-C50C-407E-A947-70E740481C1C}">
                           <a14:useLocalDpi xmlns:a14="http://schemas.microsoft.com/office/drawing/2010/main" val="0"/>
@@ -6943,7 +7211,7 @@
                     <pic:cNvPicPr/>
                   </pic:nvPicPr>
                   <pic:blipFill>
-                    <a:blip r:embed="rId41" cstate="print">
+                    <a:blip r:embed="rId42" cstate="print">
                       <a:extLst>
                         <a:ext uri="{28A0092B-C50C-407E-A947-70E740481C1C}">
                           <a14:useLocalDpi xmlns:a14="http://schemas.microsoft.com/office/drawing/2010/main" val="0"/>
@@ -7079,7 +7347,7 @@
                     <pic:cNvPicPr/>
                   </pic:nvPicPr>
                   <pic:blipFill>
-                    <a:blip r:embed="rId42"/>
+                    <a:blip r:embed="rId43"/>
                     <a:stretch>
                       <a:fillRect/>
                     </a:stretch>
@@ -9217,11 +9485,11 @@
       </w:pPr>
     </w:p>
     <w:sectPr>
-      <w:headerReference w:type="even" r:id="rId43"/>
-      <w:headerReference w:type="default" r:id="rId44"/>
-      <w:footerReference w:type="even" r:id="rId45"/>
-      <w:footerReference w:type="default" r:id="rId46"/>
-      <w:headerReference w:type="first" r:id="rId47"/>
+      <w:headerReference w:type="even" r:id="rId44"/>
+      <w:headerReference w:type="default" r:id="rId45"/>
+      <w:footerReference w:type="even" r:id="rId46"/>
+      <w:footerReference w:type="default" r:id="rId47"/>
+      <w:headerReference w:type="first" r:id="rId48"/>
       <w:pgSz w:w="11907" w:h="16840" w:code="9"/>
       <w:pgMar w:top="1020" w:right="737" w:bottom="1020" w:left="737" w:header="454" w:footer="283" w:gutter="567"/>
       <w:cols w:space="720"/>
@@ -9531,7 +9799,7 @@
             <w:rPr>
               <w:noProof/>
             </w:rPr>
-            <w:t>29</w:t>
+            <w:t>30</w:t>
           </w:r>
           <w:r>
             <w:rPr>
@@ -9909,7 +10177,7 @@
             <w:rPr>
               <w:noProof/>
             </w:rPr>
-            <w:t>16</w:t>
+            <w:t>19</w:t>
           </w:r>
           <w:r>
             <w:fldChar w:fldCharType="end"/>
@@ -9939,7 +10207,7 @@
             <w:rPr>
               <w:noProof/>
             </w:rPr>
-            <w:t>29</w:t>
+            <w:t>31</w:t>
           </w:r>
           <w:r>
             <w:rPr>
@@ -18954,6 +19222,101 @@
 </file>
 
 <file path=customXml/item1.xml><?xml version="1.0" encoding="utf-8"?>
+<?mso-contentType ?>
+<FormTemplates xmlns="http://schemas.microsoft.com/sharepoint/v3/contenttype/forms">
+  <Display>DocumentLibraryForm</Display>
+  <Edit>DocumentLibraryForm</Edit>
+  <New>DocumentLibraryForm</New>
+</FormTemplates>
+</file>
+
+<file path=customXml/item2.xml><?xml version="1.0" encoding="utf-8"?>
+<?mso-contentType ?>
+<spe:Receivers xmlns:spe="http://schemas.microsoft.com/sharepoint/events">
+  <Receiver>
+    <Name>Document ID Generator</Name>
+    <Synchronization>Synchronous</Synchronization>
+    <Type>10001</Type>
+    <SequenceNumber>1000</SequenceNumber>
+    <Assembly>Microsoft.Office.DocumentManagement, Version=14.0.0.0, Culture=neutral, PublicKeyToken=71e9bce111e9429c</Assembly>
+    <Class>Microsoft.Office.DocumentManagement.Internal.DocIdHandler</Class>
+    <Data/>
+    <Filter/>
+  </Receiver>
+  <Receiver>
+    <Name>Document ID Generator</Name>
+    <Synchronization>Synchronous</Synchronization>
+    <Type>10002</Type>
+    <SequenceNumber>1001</SequenceNumber>
+    <Assembly>Microsoft.Office.DocumentManagement, Version=14.0.0.0, Culture=neutral, PublicKeyToken=71e9bce111e9429c</Assembly>
+    <Class>Microsoft.Office.DocumentManagement.Internal.DocIdHandler</Class>
+    <Data/>
+    <Filter/>
+  </Receiver>
+  <Receiver>
+    <Name>Document ID Generator</Name>
+    <Synchronization>Synchronous</Synchronization>
+    <Type>10004</Type>
+    <SequenceNumber>1002</SequenceNumber>
+    <Assembly>Microsoft.Office.DocumentManagement, Version=14.0.0.0, Culture=neutral, PublicKeyToken=71e9bce111e9429c</Assembly>
+    <Class>Microsoft.Office.DocumentManagement.Internal.DocIdHandler</Class>
+    <Data/>
+    <Filter/>
+  </Receiver>
+  <Receiver>
+    <Name>Document ID Generator</Name>
+    <Synchronization>Synchronous</Synchronization>
+    <Type>10006</Type>
+    <SequenceNumber>1003</SequenceNumber>
+    <Assembly>Microsoft.Office.DocumentManagement, Version=14.0.0.0, Culture=neutral, PublicKeyToken=71e9bce111e9429c</Assembly>
+    <Class>Microsoft.Office.DocumentManagement.Internal.DocIdHandler</Class>
+    <Data/>
+    <Filter/>
+  </Receiver>
+  <Receiver>
+    <Name>Document ID Generator</Name>
+    <Synchronization>Synchronous</Synchronization>
+    <Type>10001</Type>
+    <SequenceNumber>1000</SequenceNumber>
+    <Assembly>Microsoft.Office.DocumentManagement, Version=14.0.0.0, Culture=neutral, PublicKeyToken=71e9bce111e9429c</Assembly>
+    <Class>Microsoft.Office.DocumentManagement.Internal.DocIdHandler</Class>
+    <Data/>
+    <Filter/>
+  </Receiver>
+  <Receiver>
+    <Name>Document ID Generator</Name>
+    <Synchronization>Synchronous</Synchronization>
+    <Type>10002</Type>
+    <SequenceNumber>1001</SequenceNumber>
+    <Assembly>Microsoft.Office.DocumentManagement, Version=14.0.0.0, Culture=neutral, PublicKeyToken=71e9bce111e9429c</Assembly>
+    <Class>Microsoft.Office.DocumentManagement.Internal.DocIdHandler</Class>
+    <Data/>
+    <Filter/>
+  </Receiver>
+  <Receiver>
+    <Name>Document ID Generator</Name>
+    <Synchronization>Synchronous</Synchronization>
+    <Type>10004</Type>
+    <SequenceNumber>1002</SequenceNumber>
+    <Assembly>Microsoft.Office.DocumentManagement, Version=14.0.0.0, Culture=neutral, PublicKeyToken=71e9bce111e9429c</Assembly>
+    <Class>Microsoft.Office.DocumentManagement.Internal.DocIdHandler</Class>
+    <Data/>
+    <Filter/>
+  </Receiver>
+  <Receiver>
+    <Name>Document ID Generator</Name>
+    <Synchronization>Synchronous</Synchronization>
+    <Type>10006</Type>
+    <SequenceNumber>1003</SequenceNumber>
+    <Assembly>Microsoft.Office.DocumentManagement, Version=14.0.0.0, Culture=neutral, PublicKeyToken=71e9bce111e9429c</Assembly>
+    <Class>Microsoft.Office.DocumentManagement.Internal.DocIdHandler</Class>
+    <Data/>
+    <Filter/>
+  </Receiver>
+</spe:Receivers>
+</file>
+
+<file path=customXml/item3.xml><?xml version="1.0" encoding="utf-8"?>
 <ct:contentTypeSchema xmlns:ct="http://schemas.microsoft.com/office/2006/metadata/contentType" xmlns:ma="http://schemas.microsoft.com/office/2006/metadata/properties/metaAttributes" ct:_="" ma:_="" ma:contentTypeName="Word" ma:contentTypeID="0x010100A7E734F647EE7C4F86DAB9A69098C782022400BF6E643B4A341345BD6363F8CE34B5D8" ma:contentTypeVersion="9" ma:contentTypeDescription="" ma:contentTypeScope="" ma:versionID="8c01b84df54c4dedb4075576339ac11a">
   <xsd:schema xmlns:xsd="http://www.w3.org/2001/XMLSchema" xmlns:xs="http://www.w3.org/2001/XMLSchema" xmlns:p="http://schemas.microsoft.com/office/2006/metadata/properties" xmlns:ns1="http://schemas.microsoft.com/sharepoint/v3" xmlns:ns2="http://schemas.microsoft.com/sharepoint/v3/fields" xmlns:ns3="5c1b9bb2-1639-4569-abf8-361ff49d18c0" xmlns:ns4="a186bcf1-0ea9-4f9d-97ce-5956c7a58864" xmlns:ns5="14314bf2-d8ea-460d-9f54-3c374d3d0bc0" targetNamespace="http://schemas.microsoft.com/office/2006/metadata/properties" ma:root="true" ma:fieldsID="836ab43a5a708514794883ee9e678ed3" ns1:_="" ns2:_="" ns3:_="" ns4:_="" ns5:_="">
     <xsd:import namespace="http://schemas.microsoft.com/sharepoint/v3"/>
@@ -19232,102 +19595,22 @@
 </ct:contentTypeSchema>
 </file>
 
-<file path=customXml/item2.xml><?xml version="1.0" encoding="utf-8"?>
+<file path=customXml/item4.xml><?xml version="1.0" encoding="utf-8"?>
 <?mso-contentType ?>
-<spe:Receivers xmlns:spe="http://schemas.microsoft.com/sharepoint/events">
-  <Receiver>
-    <Name>Document ID Generator</Name>
-    <Synchronization>Synchronous</Synchronization>
-    <Type>10001</Type>
-    <SequenceNumber>1000</SequenceNumber>
-    <Assembly>Microsoft.Office.DocumentManagement, Version=14.0.0.0, Culture=neutral, PublicKeyToken=71e9bce111e9429c</Assembly>
-    <Class>Microsoft.Office.DocumentManagement.Internal.DocIdHandler</Class>
-    <Data/>
-    <Filter/>
-  </Receiver>
-  <Receiver>
-    <Name>Document ID Generator</Name>
-    <Synchronization>Synchronous</Synchronization>
-    <Type>10002</Type>
-    <SequenceNumber>1001</SequenceNumber>
-    <Assembly>Microsoft.Office.DocumentManagement, Version=14.0.0.0, Culture=neutral, PublicKeyToken=71e9bce111e9429c</Assembly>
-    <Class>Microsoft.Office.DocumentManagement.Internal.DocIdHandler</Class>
-    <Data/>
-    <Filter/>
-  </Receiver>
-  <Receiver>
-    <Name>Document ID Generator</Name>
-    <Synchronization>Synchronous</Synchronization>
-    <Type>10004</Type>
-    <SequenceNumber>1002</SequenceNumber>
-    <Assembly>Microsoft.Office.DocumentManagement, Version=14.0.0.0, Culture=neutral, PublicKeyToken=71e9bce111e9429c</Assembly>
-    <Class>Microsoft.Office.DocumentManagement.Internal.DocIdHandler</Class>
-    <Data/>
-    <Filter/>
-  </Receiver>
-  <Receiver>
-    <Name>Document ID Generator</Name>
-    <Synchronization>Synchronous</Synchronization>
-    <Type>10006</Type>
-    <SequenceNumber>1003</SequenceNumber>
-    <Assembly>Microsoft.Office.DocumentManagement, Version=14.0.0.0, Culture=neutral, PublicKeyToken=71e9bce111e9429c</Assembly>
-    <Class>Microsoft.Office.DocumentManagement.Internal.DocIdHandler</Class>
-    <Data/>
-    <Filter/>
-  </Receiver>
-  <Receiver>
-    <Name>Document ID Generator</Name>
-    <Synchronization>Synchronous</Synchronization>
-    <Type>10001</Type>
-    <SequenceNumber>1000</SequenceNumber>
-    <Assembly>Microsoft.Office.DocumentManagement, Version=14.0.0.0, Culture=neutral, PublicKeyToken=71e9bce111e9429c</Assembly>
-    <Class>Microsoft.Office.DocumentManagement.Internal.DocIdHandler</Class>
-    <Data/>
-    <Filter/>
-  </Receiver>
-  <Receiver>
-    <Name>Document ID Generator</Name>
-    <Synchronization>Synchronous</Synchronization>
-    <Type>10002</Type>
-    <SequenceNumber>1001</SequenceNumber>
-    <Assembly>Microsoft.Office.DocumentManagement, Version=14.0.0.0, Culture=neutral, PublicKeyToken=71e9bce111e9429c</Assembly>
-    <Class>Microsoft.Office.DocumentManagement.Internal.DocIdHandler</Class>
-    <Data/>
-    <Filter/>
-  </Receiver>
-  <Receiver>
-    <Name>Document ID Generator</Name>
-    <Synchronization>Synchronous</Synchronization>
-    <Type>10004</Type>
-    <SequenceNumber>1002</SequenceNumber>
-    <Assembly>Microsoft.Office.DocumentManagement, Version=14.0.0.0, Culture=neutral, PublicKeyToken=71e9bce111e9429c</Assembly>
-    <Class>Microsoft.Office.DocumentManagement.Internal.DocIdHandler</Class>
-    <Data/>
-    <Filter/>
-  </Receiver>
-  <Receiver>
-    <Name>Document ID Generator</Name>
-    <Synchronization>Synchronous</Synchronization>
-    <Type>10006</Type>
-    <SequenceNumber>1003</SequenceNumber>
-    <Assembly>Microsoft.Office.DocumentManagement, Version=14.0.0.0, Culture=neutral, PublicKeyToken=71e9bce111e9429c</Assembly>
-    <Class>Microsoft.Office.DocumentManagement.Internal.DocIdHandler</Class>
-    <Data/>
-    <Filter/>
-  </Receiver>
-</spe:Receivers>
+<customXsn xmlns="http://schemas.microsoft.com/office/2006/metadata/customXsn">
+  <xsnLocation/>
+  <cached>True</cached>
+  <openByDefault>True</openByDefault>
+  <xsnScope/>
+</customXsn>
 </file>
 
-<file path=customXml/item3.xml><?xml version="1.0" encoding="utf-8"?>
+<file path=customXml/item5.xml><?xml version="1.0" encoding="utf-8"?>
 <?mso-contentType ?>
-<FormTemplates xmlns="http://schemas.microsoft.com/sharepoint/v3/contenttype/forms">
-  <Display>DocumentLibraryForm</Display>
-  <Edit>DocumentLibraryForm</Edit>
-  <New>DocumentLibraryForm</New>
-</FormTemplates>
+<SharedContentType xmlns="Microsoft.SharePoint.Taxonomy.ContentTypeSync" SourceId="1a4ba186-3518-432c-9561-7a0f3424a65e" ContentTypeId="0x010100A7E734F647EE7C4F86DAB9A69098C7820224" PreviousValue="false"/>
 </file>
 
-<file path=customXml/item4.xml><?xml version="1.0" encoding="utf-8"?>
+<file path=customXml/item6.xml><?xml version="1.0" encoding="utf-8"?>
 <p:properties xmlns:p="http://schemas.microsoft.com/office/2006/metadata/properties" xmlns:xsi="http://www.w3.org/2001/XMLSchema-instance" xmlns:pc="http://schemas.microsoft.com/office/infopath/2007/PartnerControls">
   <documentManagement>
     <TaxKeywordTaxHTField xmlns="5c1b9bb2-1639-4569-abf8-361ff49d18c0">
@@ -19383,26 +19666,27 @@
 </p:properties>
 </file>
 
-<file path=customXml/item5.xml><?xml version="1.0" encoding="utf-8"?>
-<?mso-contentType ?>
-<SharedContentType xmlns="Microsoft.SharePoint.Taxonomy.ContentTypeSync" SourceId="1a4ba186-3518-432c-9561-7a0f3424a65e" ContentTypeId="0x010100A7E734F647EE7C4F86DAB9A69098C7820224" PreviousValue="false"/>
-</file>
-
-<file path=customXml/item6.xml><?xml version="1.0" encoding="utf-8"?>
-<?mso-contentType ?>
-<customXsn xmlns="http://schemas.microsoft.com/office/2006/metadata/customXsn">
-  <xsnLocation/>
-  <cached>True</cached>
-  <openByDefault>True</openByDefault>
-  <xsnScope/>
-</customXsn>
-</file>
-
 <file path=customXml/item7.xml><?xml version="1.0" encoding="utf-8"?>
 <b:Sources xmlns:b="http://schemas.openxmlformats.org/officeDocument/2006/bibliography" xmlns="http://schemas.openxmlformats.org/officeDocument/2006/bibliography" SelectedStyle="\APA.XSL" StyleName="APA"/>
 </file>
 
 <file path=customXml/itemProps1.xml><?xml version="1.0" encoding="utf-8"?>
+<ds:datastoreItem xmlns:ds="http://schemas.openxmlformats.org/officeDocument/2006/customXml" ds:itemID="{DCA83557-F125-4F89-AC3A-D3DD4CB2C773}">
+  <ds:schemaRefs>
+    <ds:schemaRef ds:uri="http://schemas.microsoft.com/sharepoint/v3/contenttype/forms"/>
+  </ds:schemaRefs>
+</ds:datastoreItem>
+</file>
+
+<file path=customXml/itemProps2.xml><?xml version="1.0" encoding="utf-8"?>
+<ds:datastoreItem xmlns:ds="http://schemas.openxmlformats.org/officeDocument/2006/customXml" ds:itemID="{14D6955C-01AB-4AFA-BA2A-00574732DBE7}">
+  <ds:schemaRefs>
+    <ds:schemaRef ds:uri="http://schemas.microsoft.com/sharepoint/events"/>
+  </ds:schemaRefs>
+</ds:datastoreItem>
+</file>
+
+<file path=customXml/itemProps3.xml><?xml version="1.0" encoding="utf-8"?>
 <ds:datastoreItem xmlns:ds="http://schemas.openxmlformats.org/officeDocument/2006/customXml" ds:itemID="{8E87A96F-618F-45DE-900C-C26A50036DF2}">
   <ds:schemaRefs>
     <ds:schemaRef ds:uri="http://schemas.microsoft.com/office/2006/metadata/contentType"/>
@@ -19424,23 +19708,23 @@
 </ds:datastoreItem>
 </file>
 
-<file path=customXml/itemProps2.xml><?xml version="1.0" encoding="utf-8"?>
-<ds:datastoreItem xmlns:ds="http://schemas.openxmlformats.org/officeDocument/2006/customXml" ds:itemID="{14D6955C-01AB-4AFA-BA2A-00574732DBE7}">
+<file path=customXml/itemProps4.xml><?xml version="1.0" encoding="utf-8"?>
+<ds:datastoreItem xmlns:ds="http://schemas.openxmlformats.org/officeDocument/2006/customXml" ds:itemID="{46E24F54-4F01-4CC5-BE7A-F5B43C4DFA15}">
   <ds:schemaRefs>
-    <ds:schemaRef ds:uri="http://schemas.microsoft.com/sharepoint/events"/>
+    <ds:schemaRef ds:uri="http://schemas.microsoft.com/office/2006/metadata/customXsn"/>
   </ds:schemaRefs>
 </ds:datastoreItem>
 </file>
 
-<file path=customXml/itemProps3.xml><?xml version="1.0" encoding="utf-8"?>
-<ds:datastoreItem xmlns:ds="http://schemas.openxmlformats.org/officeDocument/2006/customXml" ds:itemID="{DCA83557-F125-4F89-AC3A-D3DD4CB2C773}">
+<file path=customXml/itemProps5.xml><?xml version="1.0" encoding="utf-8"?>
+<ds:datastoreItem xmlns:ds="http://schemas.openxmlformats.org/officeDocument/2006/customXml" ds:itemID="{82EF24C0-F9A1-46DE-9B74-635EECB0D344}">
   <ds:schemaRefs>
-    <ds:schemaRef ds:uri="http://schemas.microsoft.com/sharepoint/v3/contenttype/forms"/>
+    <ds:schemaRef ds:uri="Microsoft.SharePoint.Taxonomy.ContentTypeSync"/>
   </ds:schemaRefs>
 </ds:datastoreItem>
 </file>
 
-<file path=customXml/itemProps4.xml><?xml version="1.0" encoding="utf-8"?>
+<file path=customXml/itemProps6.xml><?xml version="1.0" encoding="utf-8"?>
 <ds:datastoreItem xmlns:ds="http://schemas.openxmlformats.org/officeDocument/2006/customXml" ds:itemID="{D8A62D0C-17AF-45D8-97D2-A7773FB42A74}">
   <ds:schemaRefs>
     <ds:schemaRef ds:uri="http://schemas.microsoft.com/office/2006/metadata/properties"/>
@@ -19454,24 +19738,8 @@
 </ds:datastoreItem>
 </file>
 
-<file path=customXml/itemProps5.xml><?xml version="1.0" encoding="utf-8"?>
-<ds:datastoreItem xmlns:ds="http://schemas.openxmlformats.org/officeDocument/2006/customXml" ds:itemID="{82EF24C0-F9A1-46DE-9B74-635EECB0D344}">
-  <ds:schemaRefs>
-    <ds:schemaRef ds:uri="Microsoft.SharePoint.Taxonomy.ContentTypeSync"/>
-  </ds:schemaRefs>
-</ds:datastoreItem>
-</file>
-
-<file path=customXml/itemProps6.xml><?xml version="1.0" encoding="utf-8"?>
-<ds:datastoreItem xmlns:ds="http://schemas.openxmlformats.org/officeDocument/2006/customXml" ds:itemID="{46E24F54-4F01-4CC5-BE7A-F5B43C4DFA15}">
-  <ds:schemaRefs>
-    <ds:schemaRef ds:uri="http://schemas.microsoft.com/office/2006/metadata/customXsn"/>
-  </ds:schemaRefs>
-</ds:datastoreItem>
-</file>
-
 <file path=customXml/itemProps7.xml><?xml version="1.0" encoding="utf-8"?>
-<ds:datastoreItem xmlns:ds="http://schemas.openxmlformats.org/officeDocument/2006/customXml" ds:itemID="{38C882AC-9578-41DF-A842-B7C0029526C6}">
+<ds:datastoreItem xmlns:ds="http://schemas.openxmlformats.org/officeDocument/2006/customXml" ds:itemID="{B3578EA0-4D4C-4E19-8CA1-C33284DE3DEE}">
   <ds:schemaRefs>
     <ds:schemaRef ds:uri="http://schemas.openxmlformats.org/officeDocument/2006/bibliography"/>
   </ds:schemaRefs>

</xml_diff>